<commit_message>
Tablas de Volumen y script DB
</commit_message>
<xml_diff>
--- a/documentation/system/Tablas de Volumen.docx
+++ b/documentation/system/Tablas de Volumen.docx
@@ -11,6 +11,17 @@
           <w:szCs w:val="24"/>
         </w:rPr>
       </w:pPr>
+      <w:r>
+        <w:rPr>
+          <w:rFonts w:ascii="Times New Roman" w:hAnsi="Times New Roman" w:cs="Times New Roman"/>
+          <w:b/>
+          <w:sz w:val="24"/>
+          <w:szCs w:val="24"/>
+        </w:rPr>
+        <w:tab/>
+      </w:r>
+      <w:bookmarkStart w:id="0" w:name="_GoBack"/>
+      <w:bookmarkEnd w:id="0"/>
       <w:r>
         <w:rPr>
           <w:rFonts w:ascii="Times New Roman" w:hAnsi="Times New Roman" w:cs="Times New Roman"/>
@@ -5578,8 +5589,6 @@
             <w:r>
               <w:t>25</w:t>
             </w:r>
-            <w:bookmarkStart w:id="0" w:name="_GoBack"/>
-            <w:bookmarkEnd w:id="0"/>
           </w:p>
         </w:tc>
         <w:tc>

</xml_diff>

<commit_message>
Tablas de Volumen de la nueva BD
</commit_message>
<xml_diff>
--- a/documentation/system/Tablas de Volumen.docx
+++ b/documentation/system/Tablas de Volumen.docx
@@ -20,8 +20,6 @@
         </w:rPr>
         <w:tab/>
       </w:r>
-      <w:bookmarkStart w:id="0" w:name="_GoBack"/>
-      <w:bookmarkEnd w:id="0"/>
       <w:r>
         <w:rPr>
           <w:rFonts w:ascii="Times New Roman" w:hAnsi="Times New Roman" w:cs="Times New Roman"/>
@@ -65,12 +63,12 @@
         <w:tblLook w:val="04A0" w:firstRow="1" w:lastRow="0" w:firstColumn="1" w:lastColumn="0" w:noHBand="0" w:noVBand="1"/>
       </w:tblPr>
       <w:tblGrid>
-        <w:gridCol w:w="1772"/>
-        <w:gridCol w:w="1397"/>
+        <w:gridCol w:w="2483"/>
+        <w:gridCol w:w="1280"/>
         <w:gridCol w:w="1305"/>
         <w:gridCol w:w="794"/>
         <w:gridCol w:w="906"/>
-        <w:gridCol w:w="2654"/>
+        <w:gridCol w:w="2060"/>
       </w:tblGrid>
       <w:tr>
         <w:trPr>
@@ -593,7 +591,22 @@
             </w:pPr>
             <w:proofErr w:type="spellStart"/>
             <w:r>
-              <w:t>Cod_Cliente</w:t>
+              <w:t>C</w:t>
+            </w:r>
+            <w:r>
+              <w:t>od_</w:t>
+            </w:r>
+            <w:r>
+              <w:t>C</w:t>
+            </w:r>
+            <w:r>
+              <w:t>liente_</w:t>
+            </w:r>
+            <w:r>
+              <w:t>P</w:t>
+            </w:r>
+            <w:r>
+              <w:t>resentacion</w:t>
             </w:r>
             <w:proofErr w:type="spellEnd"/>
           </w:p>
@@ -1580,12 +1593,12 @@
         <w:tblLook w:val="04A0" w:firstRow="1" w:lastRow="0" w:firstColumn="1" w:lastColumn="0" w:noHBand="0" w:noVBand="1"/>
       </w:tblPr>
       <w:tblGrid>
-        <w:gridCol w:w="1395"/>
-        <w:gridCol w:w="1575"/>
+        <w:gridCol w:w="2150"/>
+        <w:gridCol w:w="1397"/>
         <w:gridCol w:w="1305"/>
         <w:gridCol w:w="794"/>
         <w:gridCol w:w="906"/>
-        <w:gridCol w:w="2853"/>
+        <w:gridCol w:w="2276"/>
       </w:tblGrid>
       <w:tr>
         <w:trPr>
@@ -1702,6 +1715,9 @@
             <w:proofErr w:type="spellStart"/>
             <w:r>
               <w:t>Cod_Cliente</w:t>
+            </w:r>
+            <w:r>
+              <w:t>_Empresa</w:t>
             </w:r>
             <w:proofErr w:type="spellEnd"/>
           </w:p>
@@ -1917,12 +1933,12 @@
         <w:tblLook w:val="04A0" w:firstRow="1" w:lastRow="0" w:firstColumn="1" w:lastColumn="0" w:noHBand="0" w:noVBand="1"/>
       </w:tblPr>
       <w:tblGrid>
-        <w:gridCol w:w="1395"/>
-        <w:gridCol w:w="1551"/>
+        <w:gridCol w:w="2072"/>
+        <w:gridCol w:w="1402"/>
         <w:gridCol w:w="1305"/>
         <w:gridCol w:w="794"/>
         <w:gridCol w:w="906"/>
-        <w:gridCol w:w="2877"/>
+        <w:gridCol w:w="2349"/>
       </w:tblGrid>
       <w:tr>
         <w:trPr>
@@ -2039,6 +2055,9 @@
             <w:proofErr w:type="spellStart"/>
             <w:r>
               <w:t>Cod_Cliente</w:t>
+            </w:r>
+            <w:r>
+              <w:t>_Persona</w:t>
             </w:r>
             <w:proofErr w:type="spellEnd"/>
           </w:p>
@@ -3335,11 +3354,11 @@
       </w:tblPr>
       <w:tblGrid>
         <w:gridCol w:w="1395"/>
-        <w:gridCol w:w="1501"/>
+        <w:gridCol w:w="1674"/>
         <w:gridCol w:w="1305"/>
         <w:gridCol w:w="794"/>
         <w:gridCol w:w="906"/>
-        <w:gridCol w:w="2927"/>
+        <w:gridCol w:w="2754"/>
       </w:tblGrid>
       <w:tr>
         <w:trPr>
@@ -3624,105 +3643,6 @@
             </w:pPr>
             <w:r>
               <w:t>Nombre del servicio solicitado</w:t>
-            </w:r>
-          </w:p>
-        </w:tc>
-      </w:tr>
-      <w:tr>
-        <w:trPr>
-          <w:cnfStyle w:val="000000100000" w:firstRow="0" w:lastRow="0" w:firstColumn="0" w:lastColumn="0" w:oddVBand="0" w:evenVBand="0" w:oddHBand="1" w:evenHBand="0" w:firstRowFirstColumn="0" w:firstRowLastColumn="0" w:lastRowFirstColumn="0" w:lastRowLastColumn="0"/>
-        </w:trPr>
-        <w:tc>
-          <w:tcPr>
-            <w:cnfStyle w:val="001000000000" w:firstRow="0" w:lastRow="0" w:firstColumn="1" w:lastColumn="0" w:oddVBand="0" w:evenVBand="0" w:oddHBand="0" w:evenHBand="0" w:firstRowFirstColumn="0" w:firstRowLastColumn="0" w:lastRowFirstColumn="0" w:lastRowLastColumn="0"/>
-            <w:tcW w:w="0" w:type="auto"/>
-          </w:tcPr>
-          <w:p>
-            <w:pPr>
-              <w:pStyle w:val="Sinespaciado"/>
-              <w:jc w:val="center"/>
-            </w:pPr>
-            <w:proofErr w:type="spellStart"/>
-            <w:r>
-              <w:t>Descripcion</w:t>
-            </w:r>
-            <w:proofErr w:type="spellEnd"/>
-          </w:p>
-        </w:tc>
-        <w:tc>
-          <w:tcPr>
-            <w:tcW w:w="0" w:type="auto"/>
-          </w:tcPr>
-          <w:p>
-            <w:pPr>
-              <w:pStyle w:val="Sinespaciado"/>
-              <w:jc w:val="center"/>
-              <w:cnfStyle w:val="000000100000" w:firstRow="0" w:lastRow="0" w:firstColumn="0" w:lastColumn="0" w:oddVBand="0" w:evenVBand="0" w:oddHBand="1" w:evenHBand="0" w:firstRowFirstColumn="0" w:firstRowLastColumn="0" w:lastRowFirstColumn="0" w:lastRowLastColumn="0"/>
-            </w:pPr>
-            <w:r>
-              <w:t>VARCHAR</w:t>
-            </w:r>
-          </w:p>
-        </w:tc>
-        <w:tc>
-          <w:tcPr>
-            <w:tcW w:w="0" w:type="auto"/>
-          </w:tcPr>
-          <w:p>
-            <w:pPr>
-              <w:pStyle w:val="Sinespaciado"/>
-              <w:jc w:val="center"/>
-              <w:cnfStyle w:val="000000100000" w:firstRow="0" w:lastRow="0" w:firstColumn="0" w:lastColumn="0" w:oddVBand="0" w:evenVBand="0" w:oddHBand="1" w:evenHBand="0" w:firstRowFirstColumn="0" w:firstRowLastColumn="0" w:lastRowFirstColumn="0" w:lastRowLastColumn="0"/>
-            </w:pPr>
-            <w:r>
-              <w:t>500</w:t>
-            </w:r>
-          </w:p>
-        </w:tc>
-        <w:tc>
-          <w:tcPr>
-            <w:tcW w:w="0" w:type="auto"/>
-          </w:tcPr>
-          <w:p>
-            <w:pPr>
-              <w:pStyle w:val="Sinespaciado"/>
-              <w:jc w:val="center"/>
-              <w:cnfStyle w:val="000000100000" w:firstRow="0" w:lastRow="0" w:firstColumn="0" w:lastColumn="0" w:oddVBand="0" w:evenVBand="0" w:oddHBand="1" w:evenHBand="0" w:firstRowFirstColumn="0" w:firstRowLastColumn="0" w:lastRowFirstColumn="0" w:lastRowLastColumn="0"/>
-            </w:pPr>
-            <w:r>
-              <w:t>NO</w:t>
-            </w:r>
-          </w:p>
-        </w:tc>
-        <w:tc>
-          <w:tcPr>
-            <w:tcW w:w="0" w:type="auto"/>
-          </w:tcPr>
-          <w:p>
-            <w:pPr>
-              <w:pStyle w:val="Sinespaciado"/>
-              <w:jc w:val="center"/>
-              <w:cnfStyle w:val="000000100000" w:firstRow="0" w:lastRow="0" w:firstColumn="0" w:lastColumn="0" w:oddVBand="0" w:evenVBand="0" w:oddHBand="1" w:evenHBand="0" w:firstRowFirstColumn="0" w:firstRowLastColumn="0" w:lastRowFirstColumn="0" w:lastRowLastColumn="0"/>
-            </w:pPr>
-          </w:p>
-        </w:tc>
-        <w:tc>
-          <w:tcPr>
-            <w:tcW w:w="0" w:type="auto"/>
-          </w:tcPr>
-          <w:p>
-            <w:pPr>
-              <w:pStyle w:val="Sinespaciado"/>
-              <w:jc w:val="center"/>
-              <w:cnfStyle w:val="000000100000" w:firstRow="0" w:lastRow="0" w:firstColumn="0" w:lastColumn="0" w:oddVBand="0" w:evenVBand="0" w:oddHBand="1" w:evenHBand="0" w:firstRowFirstColumn="0" w:firstRowLastColumn="0" w:lastRowFirstColumn="0" w:lastRowLastColumn="0"/>
-            </w:pPr>
-            <w:proofErr w:type="spellStart"/>
-            <w:r>
-              <w:t>Descripcion</w:t>
-            </w:r>
-            <w:proofErr w:type="spellEnd"/>
-            <w:r>
-              <w:t xml:space="preserve"> del servicio solicitado por el cliente</w:t>
             </w:r>
           </w:p>
         </w:tc>
@@ -4294,7 +4214,6 @@
             </w:pPr>
             <w:proofErr w:type="spellStart"/>
             <w:r>
-              <w:lastRenderedPageBreak/>
               <w:t>Precio_Unitario</w:t>
             </w:r>
             <w:proofErr w:type="spellEnd"/>
@@ -4893,12 +4812,12 @@
         <w:tblLook w:val="04A0" w:firstRow="1" w:lastRow="0" w:firstColumn="1" w:lastColumn="0" w:noHBand="0" w:noVBand="1"/>
       </w:tblPr>
       <w:tblGrid>
-        <w:gridCol w:w="1772"/>
-        <w:gridCol w:w="1389"/>
+        <w:gridCol w:w="2738"/>
+        <w:gridCol w:w="1083"/>
         <w:gridCol w:w="1305"/>
         <w:gridCol w:w="794"/>
         <w:gridCol w:w="906"/>
-        <w:gridCol w:w="2662"/>
+        <w:gridCol w:w="2002"/>
       </w:tblGrid>
       <w:tr>
         <w:trPr>
@@ -5014,10 +4933,10 @@
             </w:pPr>
             <w:proofErr w:type="spellStart"/>
             <w:r>
-              <w:t>Cod</w:t>
-            </w:r>
-            <w:r>
-              <w:t>_Presentacion</w:t>
+              <w:t>Cod_Presentacion_P</w:t>
+            </w:r>
+            <w:r>
+              <w:t>ropuesta</w:t>
             </w:r>
             <w:proofErr w:type="spellEnd"/>
           </w:p>
@@ -5238,12 +5157,12 @@
         <w:tblLook w:val="04A0" w:firstRow="1" w:lastRow="0" w:firstColumn="1" w:lastColumn="0" w:noHBand="0" w:noVBand="1"/>
       </w:tblPr>
       <w:tblGrid>
-        <w:gridCol w:w="1772"/>
-        <w:gridCol w:w="1375"/>
+        <w:gridCol w:w="2783"/>
+        <w:gridCol w:w="1227"/>
         <w:gridCol w:w="1305"/>
         <w:gridCol w:w="794"/>
         <w:gridCol w:w="906"/>
-        <w:gridCol w:w="2676"/>
+        <w:gridCol w:w="1813"/>
       </w:tblGrid>
       <w:tr>
         <w:trPr>
@@ -5359,10 +5278,10 @@
             </w:pPr>
             <w:proofErr w:type="spellStart"/>
             <w:r>
-              <w:t>Cod</w:t>
-            </w:r>
-            <w:r>
-              <w:t>_Presentacion</w:t>
+              <w:t>Cod_Presentacion_C</w:t>
+            </w:r>
+            <w:r>
+              <w:t>otizacion</w:t>
             </w:r>
             <w:proofErr w:type="spellEnd"/>
           </w:p>
@@ -5774,12 +5693,12 @@
         <w:tblLook w:val="04A0" w:firstRow="1" w:lastRow="0" w:firstColumn="1" w:lastColumn="0" w:noHBand="0" w:noVBand="1"/>
       </w:tblPr>
       <w:tblGrid>
-        <w:gridCol w:w="1772"/>
-        <w:gridCol w:w="1444"/>
+        <w:gridCol w:w="2783"/>
+        <w:gridCol w:w="1240"/>
         <w:gridCol w:w="1305"/>
         <w:gridCol w:w="794"/>
         <w:gridCol w:w="906"/>
-        <w:gridCol w:w="2607"/>
+        <w:gridCol w:w="1800"/>
       </w:tblGrid>
       <w:tr>
         <w:trPr>
@@ -5991,6 +5910,7 @@
               <w:jc w:val="center"/>
             </w:pPr>
             <w:r>
+              <w:lastRenderedPageBreak/>
               <w:t>Fecha</w:t>
             </w:r>
           </w:p>
@@ -6121,7 +6041,7 @@
               <w:cnfStyle w:val="000000100000" w:firstRow="0" w:lastRow="0" w:firstColumn="0" w:lastColumn="0" w:oddVBand="0" w:evenVBand="0" w:oddHBand="1" w:evenHBand="0" w:firstRowFirstColumn="0" w:firstRowLastColumn="0" w:lastRowFirstColumn="0" w:lastRowLastColumn="0"/>
             </w:pPr>
             <w:r>
-              <w:t>500</w:t>
+              <w:t>10000</w:t>
             </w:r>
           </w:p>
         </w:tc>
@@ -6190,8 +6110,13 @@
               <w:rPr>
                 <w:lang w:val="es-BO"/>
               </w:rPr>
-              <w:lastRenderedPageBreak/>
-              <w:t>Cod_Presentacion</w:t>
+              <w:t>Cod_Presentacion_C</w:t>
+            </w:r>
+            <w:r>
+              <w:rPr>
+                <w:lang w:val="es-BO"/>
+              </w:rPr>
+              <w:t>otizacion</w:t>
             </w:r>
             <w:proofErr w:type="spellEnd"/>
           </w:p>
@@ -6316,11 +6241,11 @@
       </w:tblPr>
       <w:tblGrid>
         <w:gridCol w:w="1395"/>
-        <w:gridCol w:w="1372"/>
+        <w:gridCol w:w="1402"/>
         <w:gridCol w:w="1305"/>
         <w:gridCol w:w="794"/>
         <w:gridCol w:w="906"/>
-        <w:gridCol w:w="3056"/>
+        <w:gridCol w:w="3026"/>
       </w:tblGrid>
       <w:tr>
         <w:trPr>
@@ -6560,9 +6485,12 @@
               <w:pStyle w:val="Sinespaciado"/>
               <w:jc w:val="center"/>
               <w:cnfStyle w:val="000000000000" w:firstRow="0" w:lastRow="0" w:firstColumn="0" w:lastColumn="0" w:oddVBand="0" w:evenVBand="0" w:oddHBand="0" w:evenHBand="0" w:firstRowFirstColumn="0" w:firstRowLastColumn="0" w:lastRowFirstColumn="0" w:lastRowLastColumn="0"/>
-            </w:pPr>
-            <w:r>
-              <w:t>30</w:t>
+              <w:rPr>
+                <w:u w:val="single"/>
+              </w:rPr>
+            </w:pPr>
+            <w:r>
+              <w:t>35</w:t>
             </w:r>
           </w:p>
         </w:tc>
@@ -6656,7 +6584,7 @@
               <w:cnfStyle w:val="000000100000" w:firstRow="0" w:lastRow="0" w:firstColumn="0" w:lastColumn="0" w:oddVBand="0" w:evenVBand="0" w:oddHBand="1" w:evenHBand="0" w:firstRowFirstColumn="0" w:firstRowLastColumn="0" w:lastRowFirstColumn="0" w:lastRowLastColumn="0"/>
             </w:pPr>
             <w:r>
-              <w:t>200</w:t>
+              <w:t>500</w:t>
             </w:r>
           </w:p>
         </w:tc>
@@ -6696,15 +6624,103 @@
               <w:pStyle w:val="Sinespaciado"/>
               <w:jc w:val="center"/>
               <w:cnfStyle w:val="000000100000" w:firstRow="0" w:lastRow="0" w:firstColumn="0" w:lastColumn="0" w:oddVBand="0" w:evenVBand="0" w:oddHBand="1" w:evenHBand="0" w:firstRowFirstColumn="0" w:firstRowLastColumn="0" w:lastRowFirstColumn="0" w:lastRowLastColumn="0"/>
-              <w:rPr>
-                <w:sz w:val="24"/>
-              </w:rPr>
-            </w:pPr>
-            <w:r>
-              <w:rPr>
-                <w:sz w:val="24"/>
-              </w:rPr>
+            </w:pPr>
+            <w:r>
               <w:t>Describe las características y las funcionalidades del insumo</w:t>
+            </w:r>
+          </w:p>
+        </w:tc>
+      </w:tr>
+      <w:tr>
+        <w:tc>
+          <w:tcPr>
+            <w:cnfStyle w:val="001000000000" w:firstRow="0" w:lastRow="0" w:firstColumn="1" w:lastColumn="0" w:oddVBand="0" w:evenVBand="0" w:oddHBand="0" w:evenHBand="0" w:firstRowFirstColumn="0" w:firstRowLastColumn="0" w:lastRowFirstColumn="0" w:lastRowLastColumn="0"/>
+            <w:tcW w:w="0" w:type="auto"/>
+          </w:tcPr>
+          <w:p>
+            <w:pPr>
+              <w:pStyle w:val="Sinespaciado"/>
+              <w:jc w:val="center"/>
+            </w:pPr>
+            <w:proofErr w:type="spellStart"/>
+            <w:r>
+              <w:t>Tipo_I</w:t>
+            </w:r>
+            <w:r>
+              <w:t>nsumo</w:t>
+            </w:r>
+            <w:proofErr w:type="spellEnd"/>
+          </w:p>
+        </w:tc>
+        <w:tc>
+          <w:tcPr>
+            <w:tcW w:w="0" w:type="auto"/>
+          </w:tcPr>
+          <w:p>
+            <w:pPr>
+              <w:pStyle w:val="Sinespaciado"/>
+              <w:jc w:val="center"/>
+              <w:cnfStyle w:val="000000000000" w:firstRow="0" w:lastRow="0" w:firstColumn="0" w:lastColumn="0" w:oddVBand="0" w:evenVBand="0" w:oddHBand="0" w:evenHBand="0" w:firstRowFirstColumn="0" w:firstRowLastColumn="0" w:lastRowFirstColumn="0" w:lastRowLastColumn="0"/>
+            </w:pPr>
+            <w:r>
+              <w:t>CHAR</w:t>
+            </w:r>
+          </w:p>
+        </w:tc>
+        <w:tc>
+          <w:tcPr>
+            <w:tcW w:w="0" w:type="auto"/>
+          </w:tcPr>
+          <w:p>
+            <w:pPr>
+              <w:pStyle w:val="Sinespaciado"/>
+              <w:jc w:val="center"/>
+              <w:cnfStyle w:val="000000000000" w:firstRow="0" w:lastRow="0" w:firstColumn="0" w:lastColumn="0" w:oddVBand="0" w:evenVBand="0" w:oddHBand="0" w:evenHBand="0" w:firstRowFirstColumn="0" w:firstRowLastColumn="0" w:lastRowFirstColumn="0" w:lastRowLastColumn="0"/>
+            </w:pPr>
+            <w:r>
+              <w:t>1</w:t>
+            </w:r>
+          </w:p>
+        </w:tc>
+        <w:tc>
+          <w:tcPr>
+            <w:tcW w:w="0" w:type="auto"/>
+          </w:tcPr>
+          <w:p>
+            <w:pPr>
+              <w:pStyle w:val="Sinespaciado"/>
+              <w:jc w:val="center"/>
+              <w:cnfStyle w:val="000000000000" w:firstRow="0" w:lastRow="0" w:firstColumn="0" w:lastColumn="0" w:oddVBand="0" w:evenVBand="0" w:oddHBand="0" w:evenHBand="0" w:firstRowFirstColumn="0" w:firstRowLastColumn="0" w:lastRowFirstColumn="0" w:lastRowLastColumn="0"/>
+            </w:pPr>
+            <w:r>
+              <w:t>NO</w:t>
+            </w:r>
+          </w:p>
+        </w:tc>
+        <w:tc>
+          <w:tcPr>
+            <w:tcW w:w="0" w:type="auto"/>
+          </w:tcPr>
+          <w:p>
+            <w:pPr>
+              <w:pStyle w:val="Sinespaciado"/>
+              <w:jc w:val="center"/>
+              <w:cnfStyle w:val="000000000000" w:firstRow="0" w:lastRow="0" w:firstColumn="0" w:lastColumn="0" w:oddVBand="0" w:evenVBand="0" w:oddHBand="0" w:evenHBand="0" w:firstRowFirstColumn="0" w:firstRowLastColumn="0" w:lastRowFirstColumn="0" w:lastRowLastColumn="0"/>
+            </w:pPr>
+          </w:p>
+        </w:tc>
+        <w:tc>
+          <w:tcPr>
+            <w:tcW w:w="0" w:type="auto"/>
+          </w:tcPr>
+          <w:p>
+            <w:pPr>
+              <w:pStyle w:val="Sinespaciado"/>
+              <w:jc w:val="center"/>
+              <w:cnfStyle w:val="000000000000" w:firstRow="0" w:lastRow="0" w:firstColumn="0" w:lastColumn="0" w:oddVBand="0" w:evenVBand="0" w:oddHBand="0" w:evenHBand="0" w:firstRowFirstColumn="0" w:firstRowLastColumn="0" w:lastRowFirstColumn="0" w:lastRowLastColumn="0"/>
+            </w:pPr>
+            <w:r>
+              <w:t>Discriminador de Insumo(Herramienta y Producto)</w:t>
             </w:r>
           </w:p>
         </w:tc>
@@ -6754,12 +6770,12 @@
         <w:tblLook w:val="04A0" w:firstRow="1" w:lastRow="0" w:firstColumn="1" w:lastColumn="0" w:noHBand="0" w:noVBand="1"/>
       </w:tblPr>
       <w:tblGrid>
-        <w:gridCol w:w="1772"/>
-        <w:gridCol w:w="1377"/>
+        <w:gridCol w:w="2738"/>
+        <w:gridCol w:w="1193"/>
         <w:gridCol w:w="1305"/>
         <w:gridCol w:w="794"/>
         <w:gridCol w:w="906"/>
-        <w:gridCol w:w="2674"/>
+        <w:gridCol w:w="1892"/>
       </w:tblGrid>
       <w:tr>
         <w:trPr>
@@ -6875,7 +6891,10 @@
             </w:pPr>
             <w:proofErr w:type="spellStart"/>
             <w:r>
-              <w:t>Cod_Presentacion</w:t>
+              <w:t>Cod_Presentacion_P</w:t>
+            </w:r>
+            <w:r>
+              <w:t>ropuesta</w:t>
             </w:r>
             <w:proofErr w:type="spellEnd"/>
           </w:p>
@@ -7196,12 +7215,12 @@
         <w:tblLook w:val="04A0" w:firstRow="1" w:lastRow="0" w:firstColumn="1" w:lastColumn="0" w:noHBand="0" w:noVBand="1"/>
       </w:tblPr>
       <w:tblGrid>
-        <w:gridCol w:w="1583"/>
-        <w:gridCol w:w="1622"/>
+        <w:gridCol w:w="2206"/>
+        <w:gridCol w:w="1435"/>
         <w:gridCol w:w="1305"/>
         <w:gridCol w:w="794"/>
         <w:gridCol w:w="906"/>
-        <w:gridCol w:w="2618"/>
+        <w:gridCol w:w="2182"/>
       </w:tblGrid>
       <w:tr>
         <w:trPr>
@@ -7317,7 +7336,10 @@
             </w:pPr>
             <w:proofErr w:type="spellStart"/>
             <w:r>
-              <w:t>Cod_Insumo</w:t>
+              <w:t>Cod_Insumo_P</w:t>
+            </w:r>
+            <w:r>
+              <w:t>roducto</w:t>
             </w:r>
             <w:proofErr w:type="spellEnd"/>
           </w:p>
@@ -7630,12 +7652,12 @@
         <w:tblLook w:val="04A0" w:firstRow="1" w:lastRow="0" w:firstColumn="1" w:lastColumn="0" w:noHBand="0" w:noVBand="1"/>
       </w:tblPr>
       <w:tblGrid>
-        <w:gridCol w:w="1395"/>
-        <w:gridCol w:w="1266"/>
+        <w:gridCol w:w="2528"/>
+        <w:gridCol w:w="1019"/>
         <w:gridCol w:w="1305"/>
         <w:gridCol w:w="794"/>
         <w:gridCol w:w="906"/>
-        <w:gridCol w:w="3162"/>
+        <w:gridCol w:w="2276"/>
       </w:tblGrid>
       <w:tr>
         <w:trPr>
@@ -7751,7 +7773,10 @@
             </w:pPr>
             <w:proofErr w:type="spellStart"/>
             <w:r>
-              <w:t>Cod_Insumo</w:t>
+              <w:t>Cod_Insumo_H</w:t>
+            </w:r>
+            <w:r>
+              <w:t>erramienta</w:t>
             </w:r>
             <w:proofErr w:type="spellEnd"/>
           </w:p>
@@ -7922,7 +7947,14 @@
               <w:cnfStyle w:val="000000000000" w:firstRow="0" w:lastRow="0" w:firstColumn="0" w:lastColumn="0" w:oddVBand="0" w:evenVBand="0" w:oddHBand="0" w:evenHBand="0" w:firstRowFirstColumn="0" w:firstRowLastColumn="0" w:lastRowFirstColumn="0" w:lastRowLastColumn="0"/>
             </w:pPr>
             <w:r>
-              <w:t>Describe el estado de la herramienta (mantenimiento, prestado).</w:t>
+              <w:t xml:space="preserve">Describe el estado de la herramienta (mantenimiento, </w:t>
+            </w:r>
+            <w:r>
+              <w:lastRenderedPageBreak/>
+              <w:t>disponible, no disponible</w:t>
+            </w:r>
+            <w:r>
+              <w:t>).</w:t>
             </w:r>
           </w:p>
         </w:tc>
@@ -8317,12 +8349,12 @@
         <w:tblLook w:val="04A0" w:firstRow="1" w:lastRow="0" w:firstColumn="1" w:lastColumn="0" w:noHBand="0" w:noVBand="1"/>
       </w:tblPr>
       <w:tblGrid>
-        <w:gridCol w:w="1516"/>
-        <w:gridCol w:w="1564"/>
+        <w:gridCol w:w="2206"/>
+        <w:gridCol w:w="1310"/>
         <w:gridCol w:w="1305"/>
         <w:gridCol w:w="794"/>
         <w:gridCol w:w="906"/>
-        <w:gridCol w:w="2743"/>
+        <w:gridCol w:w="2307"/>
       </w:tblGrid>
       <w:tr>
         <w:trPr>
@@ -8339,7 +8371,6 @@
               <w:jc w:val="center"/>
             </w:pPr>
             <w:r>
-              <w:lastRenderedPageBreak/>
               <w:t>ATRIBUTOS</w:t>
             </w:r>
           </w:p>
@@ -8542,7 +8573,10 @@
             </w:pPr>
             <w:proofErr w:type="spellStart"/>
             <w:r>
-              <w:t>Cod_Insumo</w:t>
+              <w:t>Cod_Insumo_P</w:t>
+            </w:r>
+            <w:r>
+              <w:t>roducto</w:t>
             </w:r>
             <w:proofErr w:type="spellEnd"/>
           </w:p>
@@ -8984,7 +9018,7 @@
             </w:pPr>
             <w:proofErr w:type="spellStart"/>
             <w:r>
-              <w:t>Tamanio</w:t>
+              <w:t>Direccion</w:t>
             </w:r>
             <w:proofErr w:type="spellEnd"/>
           </w:p>
@@ -9000,97 +9034,6 @@
               <w:cnfStyle w:val="000000100000" w:firstRow="0" w:lastRow="0" w:firstColumn="0" w:lastColumn="0" w:oddVBand="0" w:evenVBand="0" w:oddHBand="1" w:evenHBand="0" w:firstRowFirstColumn="0" w:firstRowLastColumn="0" w:lastRowFirstColumn="0" w:lastRowLastColumn="0"/>
             </w:pPr>
             <w:r>
-              <w:t>DECIMAL</w:t>
-            </w:r>
-          </w:p>
-        </w:tc>
-        <w:tc>
-          <w:tcPr>
-            <w:tcW w:w="0" w:type="auto"/>
-          </w:tcPr>
-          <w:p>
-            <w:pPr>
-              <w:pStyle w:val="Sinespaciado"/>
-              <w:jc w:val="center"/>
-              <w:cnfStyle w:val="000000100000" w:firstRow="0" w:lastRow="0" w:firstColumn="0" w:lastColumn="0" w:oddVBand="0" w:evenVBand="0" w:oddHBand="1" w:evenHBand="0" w:firstRowFirstColumn="0" w:firstRowLastColumn="0" w:lastRowFirstColumn="0" w:lastRowLastColumn="0"/>
-            </w:pPr>
-            <w:r>
-              <w:t>Sin Limite</w:t>
-            </w:r>
-          </w:p>
-        </w:tc>
-        <w:tc>
-          <w:tcPr>
-            <w:tcW w:w="0" w:type="auto"/>
-          </w:tcPr>
-          <w:p>
-            <w:pPr>
-              <w:pStyle w:val="Sinespaciado"/>
-              <w:jc w:val="center"/>
-              <w:cnfStyle w:val="000000100000" w:firstRow="0" w:lastRow="0" w:firstColumn="0" w:lastColumn="0" w:oddVBand="0" w:evenVBand="0" w:oddHBand="1" w:evenHBand="0" w:firstRowFirstColumn="0" w:firstRowLastColumn="0" w:lastRowFirstColumn="0" w:lastRowLastColumn="0"/>
-            </w:pPr>
-            <w:r>
-              <w:t>SI</w:t>
-            </w:r>
-          </w:p>
-        </w:tc>
-        <w:tc>
-          <w:tcPr>
-            <w:tcW w:w="0" w:type="auto"/>
-          </w:tcPr>
-          <w:p>
-            <w:pPr>
-              <w:pStyle w:val="Sinespaciado"/>
-              <w:jc w:val="center"/>
-              <w:cnfStyle w:val="000000100000" w:firstRow="0" w:lastRow="0" w:firstColumn="0" w:lastColumn="0" w:oddVBand="0" w:evenVBand="0" w:oddHBand="1" w:evenHBand="0" w:firstRowFirstColumn="0" w:firstRowLastColumn="0" w:lastRowFirstColumn="0" w:lastRowLastColumn="0"/>
-            </w:pPr>
-          </w:p>
-        </w:tc>
-        <w:tc>
-          <w:tcPr>
-            <w:tcW w:w="0" w:type="auto"/>
-          </w:tcPr>
-          <w:p>
-            <w:pPr>
-              <w:pStyle w:val="Sinespaciado"/>
-              <w:jc w:val="center"/>
-              <w:cnfStyle w:val="000000100000" w:firstRow="0" w:lastRow="0" w:firstColumn="0" w:lastColumn="0" w:oddVBand="0" w:evenVBand="0" w:oddHBand="1" w:evenHBand="0" w:firstRowFirstColumn="0" w:firstRowLastColumn="0" w:lastRowFirstColumn="0" w:lastRowLastColumn="0"/>
-            </w:pPr>
-            <w:r>
-              <w:t>Tamaño del almacén</w:t>
-            </w:r>
-          </w:p>
-        </w:tc>
-      </w:tr>
-      <w:tr>
-        <w:tc>
-          <w:tcPr>
-            <w:cnfStyle w:val="001000000000" w:firstRow="0" w:lastRow="0" w:firstColumn="1" w:lastColumn="0" w:oddVBand="0" w:evenVBand="0" w:oddHBand="0" w:evenHBand="0" w:firstRowFirstColumn="0" w:firstRowLastColumn="0" w:lastRowFirstColumn="0" w:lastRowLastColumn="0"/>
-            <w:tcW w:w="0" w:type="auto"/>
-          </w:tcPr>
-          <w:p>
-            <w:pPr>
-              <w:pStyle w:val="Sinespaciado"/>
-              <w:jc w:val="center"/>
-            </w:pPr>
-            <w:proofErr w:type="spellStart"/>
-            <w:r>
-              <w:t>Direccion</w:t>
-            </w:r>
-            <w:proofErr w:type="spellEnd"/>
-          </w:p>
-        </w:tc>
-        <w:tc>
-          <w:tcPr>
-            <w:tcW w:w="0" w:type="auto"/>
-          </w:tcPr>
-          <w:p>
-            <w:pPr>
-              <w:pStyle w:val="Sinespaciado"/>
-              <w:jc w:val="center"/>
-              <w:cnfStyle w:val="000000000000" w:firstRow="0" w:lastRow="0" w:firstColumn="0" w:lastColumn="0" w:oddVBand="0" w:evenVBand="0" w:oddHBand="0" w:evenHBand="0" w:firstRowFirstColumn="0" w:firstRowLastColumn="0" w:lastRowFirstColumn="0" w:lastRowLastColumn="0"/>
-            </w:pPr>
-            <w:r>
               <w:t>VERCHAR</w:t>
             </w:r>
           </w:p>
@@ -9103,7 +9046,7 @@
             <w:pPr>
               <w:pStyle w:val="Sinespaciado"/>
               <w:jc w:val="center"/>
-              <w:cnfStyle w:val="000000000000" w:firstRow="0" w:lastRow="0" w:firstColumn="0" w:lastColumn="0" w:oddVBand="0" w:evenVBand="0" w:oddHBand="0" w:evenHBand="0" w:firstRowFirstColumn="0" w:firstRowLastColumn="0" w:lastRowFirstColumn="0" w:lastRowLastColumn="0"/>
+              <w:cnfStyle w:val="000000100000" w:firstRow="0" w:lastRow="0" w:firstColumn="0" w:lastColumn="0" w:oddVBand="0" w:evenVBand="0" w:oddHBand="1" w:evenHBand="0" w:firstRowFirstColumn="0" w:firstRowLastColumn="0" w:lastRowFirstColumn="0" w:lastRowLastColumn="0"/>
             </w:pPr>
             <w:r>
               <w:t>200</w:t>
@@ -9118,7 +9061,7 @@
             <w:pPr>
               <w:pStyle w:val="Sinespaciado"/>
               <w:jc w:val="center"/>
-              <w:cnfStyle w:val="000000000000" w:firstRow="0" w:lastRow="0" w:firstColumn="0" w:lastColumn="0" w:oddVBand="0" w:evenVBand="0" w:oddHBand="0" w:evenHBand="0" w:firstRowFirstColumn="0" w:firstRowLastColumn="0" w:lastRowFirstColumn="0" w:lastRowLastColumn="0"/>
+              <w:cnfStyle w:val="000000100000" w:firstRow="0" w:lastRow="0" w:firstColumn="0" w:lastColumn="0" w:oddVBand="0" w:evenVBand="0" w:oddHBand="1" w:evenHBand="0" w:firstRowFirstColumn="0" w:firstRowLastColumn="0" w:lastRowFirstColumn="0" w:lastRowLastColumn="0"/>
             </w:pPr>
             <w:r>
               <w:t>NO</w:t>
@@ -9133,19 +9076,19 @@
             <w:pPr>
               <w:pStyle w:val="Sinespaciado"/>
               <w:jc w:val="center"/>
-              <w:cnfStyle w:val="000000000000" w:firstRow="0" w:lastRow="0" w:firstColumn="0" w:lastColumn="0" w:oddVBand="0" w:evenVBand="0" w:oddHBand="0" w:evenHBand="0" w:firstRowFirstColumn="0" w:firstRowLastColumn="0" w:lastRowFirstColumn="0" w:lastRowLastColumn="0"/>
-            </w:pPr>
-          </w:p>
-        </w:tc>
-        <w:tc>
-          <w:tcPr>
-            <w:tcW w:w="0" w:type="auto"/>
-          </w:tcPr>
-          <w:p>
-            <w:pPr>
-              <w:pStyle w:val="Sinespaciado"/>
-              <w:jc w:val="center"/>
-              <w:cnfStyle w:val="000000000000" w:firstRow="0" w:lastRow="0" w:firstColumn="0" w:lastColumn="0" w:oddVBand="0" w:evenVBand="0" w:oddHBand="0" w:evenHBand="0" w:firstRowFirstColumn="0" w:firstRowLastColumn="0" w:lastRowFirstColumn="0" w:lastRowLastColumn="0"/>
+              <w:cnfStyle w:val="000000100000" w:firstRow="0" w:lastRow="0" w:firstColumn="0" w:lastColumn="0" w:oddVBand="0" w:evenVBand="0" w:oddHBand="1" w:evenHBand="0" w:firstRowFirstColumn="0" w:firstRowLastColumn="0" w:lastRowFirstColumn="0" w:lastRowLastColumn="0"/>
+            </w:pPr>
+          </w:p>
+        </w:tc>
+        <w:tc>
+          <w:tcPr>
+            <w:tcW w:w="0" w:type="auto"/>
+          </w:tcPr>
+          <w:p>
+            <w:pPr>
+              <w:pStyle w:val="Sinespaciado"/>
+              <w:jc w:val="center"/>
+              <w:cnfStyle w:val="000000100000" w:firstRow="0" w:lastRow="0" w:firstColumn="0" w:lastColumn="0" w:oddVBand="0" w:evenVBand="0" w:oddHBand="1" w:evenHBand="0" w:firstRowFirstColumn="0" w:firstRowLastColumn="0" w:lastRowFirstColumn="0" w:lastRowLastColumn="0"/>
             </w:pPr>
             <w:r>
               <w:t>Ubicación del almacén</w:t>
@@ -10270,6 +10213,7 @@
           <w:sz w:val="24"/>
           <w:szCs w:val="24"/>
         </w:rPr>
+        <w:lastRenderedPageBreak/>
         <w:t>Detalle_Ingreso</w:t>
       </w:r>
       <w:proofErr w:type="spellEnd"/>
@@ -10770,7 +10714,6 @@
             </w:pPr>
             <w:proofErr w:type="spellStart"/>
             <w:r>
-              <w:lastRenderedPageBreak/>
               <w:t>Nro_Ingreso</w:t>
             </w:r>
             <w:proofErr w:type="spellEnd"/>
@@ -10831,6 +10774,9 @@
               <w:jc w:val="center"/>
               <w:cnfStyle w:val="000000100000" w:firstRow="0" w:lastRow="0" w:firstColumn="0" w:lastColumn="0" w:oddVBand="0" w:evenVBand="0" w:oddHBand="1" w:evenHBand="0" w:firstRowFirstColumn="0" w:firstRowLastColumn="0" w:lastRowFirstColumn="0" w:lastRowLastColumn="0"/>
             </w:pPr>
+            <w:r>
+              <w:t>PK,FK</w:t>
+            </w:r>
           </w:p>
         </w:tc>
         <w:tc>
@@ -12623,6 +12569,7 @@
             </w:pPr>
             <w:proofErr w:type="spellStart"/>
             <w:r>
+              <w:lastRenderedPageBreak/>
               <w:t>Cod_Almacen</w:t>
             </w:r>
             <w:proofErr w:type="spellEnd"/>
@@ -12985,7 +12932,6 @@
             </w:pPr>
             <w:proofErr w:type="spellStart"/>
             <w:r>
-              <w:lastRenderedPageBreak/>
               <w:t>Nro_Nota</w:t>
             </w:r>
             <w:proofErr w:type="spellEnd"/>
@@ -13396,11 +13342,11 @@
       </w:tblPr>
       <w:tblGrid>
         <w:gridCol w:w="1395"/>
-        <w:gridCol w:w="1454"/>
+        <w:gridCol w:w="1627"/>
         <w:gridCol w:w="1305"/>
         <w:gridCol w:w="794"/>
         <w:gridCol w:w="906"/>
-        <w:gridCol w:w="2974"/>
+        <w:gridCol w:w="2801"/>
       </w:tblGrid>
       <w:tr>
         <w:trPr>
@@ -13719,22 +13665,22 @@
               <w:cnfStyle w:val="000000100000" w:firstRow="0" w:lastRow="0" w:firstColumn="0" w:lastColumn="0" w:oddVBand="0" w:evenVBand="0" w:oddHBand="1" w:evenHBand="0" w:firstRowFirstColumn="0" w:firstRowLastColumn="0" w:lastRowFirstColumn="0" w:lastRowLastColumn="0"/>
             </w:pPr>
             <w:r>
-              <w:t>VARCHAR</w:t>
-            </w:r>
-          </w:p>
-        </w:tc>
-        <w:tc>
-          <w:tcPr>
-            <w:tcW w:w="0" w:type="auto"/>
-          </w:tcPr>
-          <w:p>
-            <w:pPr>
-              <w:pStyle w:val="Sinespaciado"/>
-              <w:jc w:val="center"/>
-              <w:cnfStyle w:val="000000100000" w:firstRow="0" w:lastRow="0" w:firstColumn="0" w:lastColumn="0" w:oddVBand="0" w:evenVBand="0" w:oddHBand="1" w:evenHBand="0" w:firstRowFirstColumn="0" w:firstRowLastColumn="0" w:lastRowFirstColumn="0" w:lastRowLastColumn="0"/>
-            </w:pPr>
-            <w:r>
-              <w:t>20</w:t>
+              <w:t>CHAR</w:t>
+            </w:r>
+          </w:p>
+        </w:tc>
+        <w:tc>
+          <w:tcPr>
+            <w:tcW w:w="0" w:type="auto"/>
+          </w:tcPr>
+          <w:p>
+            <w:pPr>
+              <w:pStyle w:val="Sinespaciado"/>
+              <w:jc w:val="center"/>
+              <w:cnfStyle w:val="000000100000" w:firstRow="0" w:lastRow="0" w:firstColumn="0" w:lastColumn="0" w:oddVBand="0" w:evenVBand="0" w:oddHBand="1" w:evenHBand="0" w:firstRowFirstColumn="0" w:firstRowLastColumn="0" w:lastRowFirstColumn="0" w:lastRowLastColumn="0"/>
+            </w:pPr>
+            <w:r>
+              <w:t>1</w:t>
             </w:r>
           </w:p>
         </w:tc>
@@ -13776,7 +13722,15 @@
               <w:cnfStyle w:val="000000100000" w:firstRow="0" w:lastRow="0" w:firstColumn="0" w:lastColumn="0" w:oddVBand="0" w:evenVBand="0" w:oddHBand="1" w:evenHBand="0" w:firstRowFirstColumn="0" w:firstRowLastColumn="0" w:lastRowFirstColumn="0" w:lastRowLastColumn="0"/>
             </w:pPr>
             <w:r>
-              <w:t>Tipo del personal(Operador de Limpieza, Supervisor)</w:t>
+              <w:t>Tipo del personal(</w:t>
+            </w:r>
+            <w:proofErr w:type="spellStart"/>
+            <w:r>
+              <w:t>fijo,eventual</w:t>
+            </w:r>
+            <w:proofErr w:type="spellEnd"/>
+            <w:r>
+              <w:t>)</w:t>
             </w:r>
           </w:p>
         </w:tc>
@@ -13824,6 +13778,9 @@
             </w:pPr>
             <w:r>
               <w:t>20</w:t>
+            </w:r>
+            <w:r>
+              <w:t>0</w:t>
             </w:r>
           </w:p>
         </w:tc>
@@ -13913,12 +13870,12 @@
         <w:tblLook w:val="04A0" w:firstRow="1" w:lastRow="0" w:firstColumn="1" w:lastColumn="0" w:noHBand="0" w:noVBand="1"/>
       </w:tblPr>
       <w:tblGrid>
-        <w:gridCol w:w="1395"/>
-        <w:gridCol w:w="1449"/>
+        <w:gridCol w:w="2028"/>
+        <w:gridCol w:w="1349"/>
         <w:gridCol w:w="1305"/>
         <w:gridCol w:w="794"/>
         <w:gridCol w:w="906"/>
-        <w:gridCol w:w="2979"/>
+        <w:gridCol w:w="2446"/>
       </w:tblGrid>
       <w:tr>
         <w:trPr>
@@ -14311,7 +14268,10 @@
             </w:pPr>
             <w:proofErr w:type="spellStart"/>
             <w:r>
-              <w:t>Id_Personal</w:t>
+              <w:t>Id_Personal_U</w:t>
+            </w:r>
+            <w:r>
+              <w:t>suario</w:t>
             </w:r>
             <w:proofErr w:type="spellEnd"/>
           </w:p>
@@ -14682,10 +14642,15 @@
               <w:pStyle w:val="Sinespaciado"/>
               <w:jc w:val="center"/>
               <w:cnfStyle w:val="000000000000" w:firstRow="0" w:lastRow="0" w:firstColumn="0" w:lastColumn="0" w:oddVBand="0" w:evenVBand="0" w:oddHBand="0" w:evenHBand="0" w:firstRowFirstColumn="0" w:firstRowLastColumn="0" w:lastRowFirstColumn="0" w:lastRowLastColumn="0"/>
-            </w:pPr>
-            <w:r>
-              <w:t>100</w:t>
-            </w:r>
+              <w:rPr>
+                <w:u w:val="single"/>
+              </w:rPr>
+            </w:pPr>
+            <w:r>
+              <w:t>20</w:t>
+            </w:r>
+            <w:bookmarkStart w:id="0" w:name="_GoBack"/>
+            <w:bookmarkEnd w:id="0"/>
           </w:p>
         </w:tc>
         <w:tc>
@@ -14803,6 +14768,7 @@
               <w:jc w:val="center"/>
             </w:pPr>
             <w:r>
+              <w:lastRenderedPageBreak/>
               <w:t>ATRIBUTOS</w:t>
             </w:r>
           </w:p>
@@ -15253,7 +15219,6 @@
             </w:pPr>
             <w:proofErr w:type="spellStart"/>
             <w:r>
-              <w:lastRenderedPageBreak/>
               <w:t>Cod_Permiso</w:t>
             </w:r>
             <w:proofErr w:type="spellEnd"/>

</xml_diff>